<commit_message>
Conclusion & image references
</commit_message>
<xml_diff>
--- a/docs/Literature Review Draft 2.docx
+++ b/docs/Literature Review Draft 2.docx
@@ -5,16 +5,17 @@
     <w:p>
       <w:pPr>
         <w:spacing w:line="360" w:lineRule="auto"/>
+        <w:jc w:val="center"/>
         <w:rPr>
           <w:rFonts w:cstheme="minorHAnsi"/>
           <w:bCs/>
-          <w:color w:val="4472C4" w:themeColor="accent1"/>
-          <w:sz w:val="32"/>
-          <w:szCs w:val="32"/>
-          <w14:shadow w14:blurRad="38100" w14:dist="25400" w14:dir="5400000" w14:sx="100000" w14:sy="100000" w14:kx="0" w14:ky="0" w14:algn="ctr">
-            <w14:srgbClr w14:val="6E747A">
-              <w14:alpha w14:val="57000"/>
-            </w14:srgbClr>
+          <w:color w:val="000000" w:themeColor="text1"/>
+          <w:sz w:val="36"/>
+          <w:szCs w:val="36"/>
+          <w14:shadow w14:blurRad="38100" w14:dist="19050" w14:dir="2700000" w14:sx="100000" w14:sy="100000" w14:kx="0" w14:ky="0" w14:algn="tl">
+            <w14:schemeClr w14:val="dk1">
+              <w14:alpha w14:val="60000"/>
+            </w14:schemeClr>
           </w14:shadow>
           <w14:textOutline w14:w="0" w14:cap="flat" w14:cmpd="sng" w14:algn="ctr">
             <w14:noFill/>
@@ -29,13 +30,13 @@
         <w:rPr>
           <w:rFonts w:cstheme="minorHAnsi"/>
           <w:bCs/>
-          <w:color w:val="4472C4" w:themeColor="accent1"/>
-          <w:sz w:val="32"/>
-          <w:szCs w:val="32"/>
-          <w14:shadow w14:blurRad="38100" w14:dist="25400" w14:dir="5400000" w14:sx="100000" w14:sy="100000" w14:kx="0" w14:ky="0" w14:algn="ctr">
-            <w14:srgbClr w14:val="6E747A">
-              <w14:alpha w14:val="57000"/>
-            </w14:srgbClr>
+          <w:color w:val="000000" w:themeColor="text1"/>
+          <w:sz w:val="36"/>
+          <w:szCs w:val="36"/>
+          <w14:shadow w14:blurRad="38100" w14:dist="19050" w14:dir="2700000" w14:sx="100000" w14:sy="100000" w14:kx="0" w14:ky="0" w14:algn="tl">
+            <w14:schemeClr w14:val="dk1">
+              <w14:alpha w14:val="60000"/>
+            </w14:schemeClr>
           </w14:shadow>
           <w14:textOutline w14:w="0" w14:cap="flat" w14:cmpd="sng" w14:algn="ctr">
             <w14:noFill/>
@@ -57,7 +58,13 @@
         <w:rPr>
           <w:rFonts w:cstheme="minorHAnsi"/>
         </w:rPr>
-        <w:t>This section explores literature related to drone delivery scheduling. It will cover the background of drones, and difficulties in implementing a scheduler. Finally, a conclusion will be drawn of the findings.</w:t>
+        <w:t>This section explores literature related to drone delivery scheduling. It will cover the background of drones, and difficulties in implementing a scheduler. Finally, a conclusion will be drawn of the findings</w:t>
+      </w:r>
+      <w:r>
+        <w:rPr>
+          <w:rFonts w:cstheme="minorHAnsi"/>
+        </w:rPr>
+        <w:t>, as well as suggested techniques to solve the problem.</w:t>
       </w:r>
     </w:p>
     <w:p>
@@ -200,21 +207,7 @@
         <w:rPr>
           <w:rFonts w:cstheme="minorHAnsi"/>
         </w:rPr>
-        <w:t xml:space="preserve"> </w:t>
-      </w:r>
-      <w:proofErr w:type="spellStart"/>
-      <w:r>
-        <w:rPr>
-          <w:rFonts w:cstheme="minorHAnsi"/>
-        </w:rPr>
-        <w:t>then</w:t>
-      </w:r>
-      <w:proofErr w:type="spellEnd"/>
-      <w:r>
-        <w:rPr>
-          <w:rFonts w:cstheme="minorHAnsi"/>
-        </w:rPr>
-        <w:t xml:space="preserve"> ever before</w:t>
+        <w:t xml:space="preserve"> then ever before</w:t>
       </w:r>
       <w:r>
         <w:rPr>
@@ -301,7 +294,7 @@
                     </pic:cNvPicPr>
                   </pic:nvPicPr>
                   <pic:blipFill>
-                    <a:blip r:embed="rId5" cstate="print">
+                    <a:blip r:embed="rId7" cstate="print">
                       <a:extLst>
                         <a:ext uri="{28A0092B-C50C-407E-A947-70E740481C1C}">
                           <a14:useLocalDpi xmlns:a14="http://schemas.microsoft.com/office/drawing/2010/main" val="0"/>
@@ -335,6 +328,9 @@
     </w:p>
     <w:p>
       <w:pPr>
+        <w:tabs>
+          <w:tab w:val="left" w:pos="3660"/>
+        </w:tabs>
         <w:spacing w:line="360" w:lineRule="auto"/>
         <w:rPr>
           <w:rFonts w:cstheme="minorHAnsi"/>
@@ -350,6 +346,14 @@
         </w:rPr>
         <w:t>Figure 1 – Amazon Prime Air drone</w:t>
       </w:r>
+      <w:r>
+        <w:rPr>
+          <w:rFonts w:cstheme="minorHAnsi"/>
+          <w:b/>
+          <w:bCs/>
+        </w:rPr>
+        <w:t xml:space="preserve"> (Amazon)</w:t>
+      </w:r>
     </w:p>
     <w:p>
       <w:pPr>
@@ -389,21 +393,7 @@
         <w:rPr>
           <w:rFonts w:cstheme="minorHAnsi"/>
         </w:rPr>
-        <w:t xml:space="preserve">For the company deploying the delivery solution, they will likely save money. A study performed by ARK Invest suggests that Amazons drone delivery service could be charged at just $1 per delivery and still be profitable. (Keeney, </w:t>
-      </w:r>
-      <w:proofErr w:type="gramStart"/>
-      <w:r>
-        <w:rPr>
-          <w:rFonts w:cstheme="minorHAnsi"/>
-        </w:rPr>
-        <w:t>2015)(</w:t>
-      </w:r>
-      <w:proofErr w:type="gramEnd"/>
-      <w:r>
-        <w:rPr>
-          <w:rFonts w:cstheme="minorHAnsi"/>
-        </w:rPr>
-        <w:t>Figure 2).</w:t>
+        <w:t>For the company deploying the delivery solution, they will likely save money. A study performed by ARK Invest suggests that Amazons drone delivery service could be charged at just $1 per delivery and still be profitable. (Keeney, 2015)(Figure 2).</w:t>
       </w:r>
     </w:p>
     <w:p>
@@ -466,7 +456,7 @@
                     </pic:cNvPicPr>
                   </pic:nvPicPr>
                   <pic:blipFill>
-                    <a:blip r:embed="rId6">
+                    <a:blip r:embed="rId8">
                       <a:extLst>
                         <a:ext uri="{28A0092B-C50C-407E-A947-70E740481C1C}">
                           <a14:useLocalDpi xmlns:a14="http://schemas.microsoft.com/office/drawing/2010/main" val="0"/>
@@ -523,6 +513,14 @@
         </w:rPr>
         <w:t xml:space="preserve"> across several mediums and companies</w:t>
       </w:r>
+      <w:r>
+        <w:rPr>
+          <w:rFonts w:cstheme="minorHAnsi"/>
+          <w:b/>
+          <w:bCs/>
+        </w:rPr>
+        <w:t xml:space="preserve"> (Keeney, 2015)</w:t>
+      </w:r>
     </w:p>
     <w:p>
       <w:pPr>
@@ -594,35 +592,13 @@
         <w:rPr>
           <w:rFonts w:cstheme="minorHAnsi"/>
         </w:rPr>
-        <w:t xml:space="preserve">If drones were able to carry more weight while retaining a 15-mile range, we can look to solve a more complex problem. The Alta 8 from </w:t>
-      </w:r>
-      <w:proofErr w:type="spellStart"/>
-      <w:r>
-        <w:rPr>
-          <w:rFonts w:cstheme="minorHAnsi"/>
-        </w:rPr>
-        <w:t>FreeFly</w:t>
-      </w:r>
-      <w:proofErr w:type="spellEnd"/>
-      <w:r>
-        <w:rPr>
-          <w:rFonts w:cstheme="minorHAnsi"/>
-        </w:rPr>
-        <w:t xml:space="preserve"> Systems can carry up to 18kg (</w:t>
-      </w:r>
-      <w:proofErr w:type="spellStart"/>
-      <w:r>
-        <w:rPr>
-          <w:rFonts w:cstheme="minorHAnsi"/>
-        </w:rPr>
-        <w:t>Freefly</w:t>
-      </w:r>
-      <w:proofErr w:type="spellEnd"/>
-      <w:r>
-        <w:rPr>
-          <w:rFonts w:cstheme="minorHAnsi"/>
-        </w:rPr>
-        <w:t xml:space="preserve"> Systems, 2019</w:t>
+        <w:t>If drones were able to carry more weight while retaining a 15-mile range, we can look to solve a more complex problem. The Alta 8 from FreeFly Systems can carry up to 18kg (</w:t>
+      </w:r>
+      <w:r>
+        <w:rPr>
+          <w:rFonts w:cstheme="minorHAnsi"/>
+        </w:rPr>
+        <w:t>Freefly Systems, 2019</w:t>
       </w:r>
       <w:r>
         <w:rPr>
@@ -701,25 +677,7 @@
           <w:color w:val="000000"/>
           <w:shd w:val="clear" w:color="auto" w:fill="FFFFFF"/>
         </w:rPr>
-        <w:t>(</w:t>
-      </w:r>
-      <w:proofErr w:type="spellStart"/>
-      <w:r>
-        <w:rPr>
-          <w:rFonts w:cstheme="minorHAnsi"/>
-          <w:color w:val="000000"/>
-          <w:shd w:val="clear" w:color="auto" w:fill="FFFFFF"/>
-        </w:rPr>
-        <w:t>Larrañaga</w:t>
-      </w:r>
-      <w:proofErr w:type="spellEnd"/>
-      <w:r>
-        <w:rPr>
-          <w:rFonts w:cstheme="minorHAnsi"/>
-          <w:color w:val="000000"/>
-          <w:shd w:val="clear" w:color="auto" w:fill="FFFFFF"/>
-        </w:rPr>
-        <w:t xml:space="preserve"> et al., 1999)</w:t>
+        <w:t>(Larrañaga et al., 1999)</w:t>
       </w:r>
       <w:r>
         <w:rPr>
@@ -737,16 +695,8 @@
         <w:rPr>
           <w:rFonts w:cstheme="minorHAnsi"/>
         </w:rPr>
-        <w:t>). The problem describes a salesman who must visit multiple cities. He only wants to visit each city once and wants to start back where he started. A perfect solution to the problem finds the shortest route for the salesman to take to complete their journey (</w:t>
-      </w:r>
-      <w:proofErr w:type="spellStart"/>
-      <w:r>
-        <w:rPr>
-          <w:rFonts w:cstheme="minorHAnsi"/>
-        </w:rPr>
-        <w:t>Saiyed</w:t>
-      </w:r>
-      <w:proofErr w:type="spellEnd"/>
+        <w:t>). The problem describes a salesman who must visit multiple cities. He only wants to visit each city once and wants to start back where he started. A perfect solution to the problem finds the shortest route for the salesman to take to complete their journey (Saiyed</w:t>
+      </w:r>
       <w:r>
         <w:rPr>
           <w:rFonts w:cstheme="minorHAnsi"/>
@@ -833,16 +783,8 @@
         <w:rPr>
           <w:rFonts w:cstheme="minorHAnsi"/>
         </w:rPr>
-        <w:t xml:space="preserve"> (</w:t>
-      </w:r>
-      <w:proofErr w:type="spellStart"/>
-      <w:r>
-        <w:rPr>
-          <w:rFonts w:cstheme="minorHAnsi"/>
-        </w:rPr>
-        <w:t>Saiyed</w:t>
-      </w:r>
-      <w:proofErr w:type="spellEnd"/>
+        <w:t xml:space="preserve"> (Saiyed</w:t>
+      </w:r>
       <w:r>
         <w:rPr>
           <w:rFonts w:cstheme="minorHAnsi"/>
@@ -904,7 +846,7 @@
                     </pic:cNvPicPr>
                   </pic:nvPicPr>
                   <pic:blipFill>
-                    <a:blip r:embed="rId7">
+                    <a:blip r:embed="rId9">
                       <a:extLst>
                         <a:ext uri="{28A0092B-C50C-407E-A947-70E740481C1C}">
                           <a14:useLocalDpi xmlns:a14="http://schemas.microsoft.com/office/drawing/2010/main" val="0"/>
@@ -953,6 +895,14 @@
         </w:rPr>
         <w:t>Figure 3 –Two routes in a travelling salesman problem</w:t>
       </w:r>
+      <w:r>
+        <w:rPr>
+          <w:rFonts w:cstheme="minorHAnsi"/>
+          <w:b/>
+          <w:bCs/>
+        </w:rPr>
+        <w:t xml:space="preserve"> (essaycorp)</w:t>
+      </w:r>
     </w:p>
     <w:p>
       <w:pPr>
@@ -1023,21 +973,7 @@
         <w:rPr>
           <w:rFonts w:cstheme="minorHAnsi"/>
         </w:rPr>
-        <w:t xml:space="preserve"> but it mainly sees use due to </w:t>
-      </w:r>
-      <w:proofErr w:type="gramStart"/>
-      <w:r>
-        <w:rPr>
-          <w:rFonts w:cstheme="minorHAnsi"/>
-        </w:rPr>
-        <w:t>being</w:t>
-      </w:r>
-      <w:proofErr w:type="gramEnd"/>
-      <w:r>
-        <w:rPr>
-          <w:rFonts w:cstheme="minorHAnsi"/>
-        </w:rPr>
-        <w:t xml:space="preserve"> an optimal and complete algorithm</w:t>
+        <w:t xml:space="preserve"> but it mainly sees use due to being an optimal and complete algorithm</w:t>
       </w:r>
       <w:r>
         <w:rPr>
@@ -1045,28 +981,99 @@
         </w:rPr>
         <w:t>. What this means is that on any given search space, if there is a solution, A* is guaranteed to find the best one (</w:t>
       </w:r>
-      <w:proofErr w:type="spellStart"/>
-      <w:r>
-        <w:rPr>
-          <w:rFonts w:cstheme="minorHAnsi"/>
-        </w:rPr>
-        <w:t>Nosrati</w:t>
-      </w:r>
-      <w:proofErr w:type="spellEnd"/>
-      <w:r>
-        <w:rPr>
-          <w:rFonts w:cstheme="minorHAnsi"/>
-        </w:rPr>
-        <w:t xml:space="preserve">, Karimi, </w:t>
-      </w:r>
-      <w:proofErr w:type="spellStart"/>
-      <w:r>
-        <w:rPr>
-          <w:rFonts w:cstheme="minorHAnsi"/>
-        </w:rPr>
-        <w:t>Hasanvand</w:t>
-      </w:r>
-      <w:proofErr w:type="spellEnd"/>
+      <w:r>
+        <w:rPr>
+          <w:rFonts w:cstheme="minorHAnsi"/>
+        </w:rPr>
+        <w:t>Nosrati, Karimi, Hasanvand, 2012</w:t>
+      </w:r>
+      <w:r>
+        <w:rPr>
+          <w:rFonts w:cstheme="minorHAnsi"/>
+        </w:rPr>
+        <w:t xml:space="preserve">). </w:t>
+      </w:r>
+    </w:p>
+    <w:p>
+      <w:pPr>
+        <w:spacing w:line="360" w:lineRule="auto"/>
+        <w:rPr>
+          <w:rFonts w:cstheme="minorHAnsi"/>
+        </w:rPr>
+      </w:pPr>
+      <w:r>
+        <w:rPr>
+          <w:rFonts w:cstheme="minorHAnsi"/>
+        </w:rPr>
+        <w:t xml:space="preserve">There are two critical issues with using this type of search on this domain. Primarily, we do not know what the target is for the search to find, other than to have visited every location and have the shortest route possible. If we knew this target, there would be no need to perform a search at all. A* searches are useful for finding the route to a target and showing how to get there. In our case, we do not care about how to get there; we only want the final route. The second issue we have is hardware limitations. As A* </w:t>
+      </w:r>
+      <w:r>
+        <w:rPr>
+          <w:rFonts w:cstheme="minorHAnsi"/>
+        </w:rPr>
+        <w:t>will only end when the best solution is found, the time taken to complete the search can be extremely long (Nosrati, Karimi, Hasanvand, 2012</w:t>
+      </w:r>
+      <w:r>
+        <w:rPr>
+          <w:rFonts w:cstheme="minorHAnsi"/>
+        </w:rPr>
+        <w:t>). These limitations add up and make A* an unsuitable method of solving our problem.</w:t>
+      </w:r>
+    </w:p>
+    <w:p>
+      <w:pPr>
+        <w:spacing w:line="360" w:lineRule="auto"/>
+        <w:rPr>
+          <w:rFonts w:cstheme="minorHAnsi"/>
+        </w:rPr>
+      </w:pPr>
+      <w:r>
+        <w:rPr>
+          <w:rFonts w:cstheme="minorHAnsi"/>
+        </w:rPr>
+        <w:t>These issues lead us to local searches. A local search is unlike an informed search in that it does not keep track of where it has been. Because of this, hardware limitations become less of a factor, due to lower memory usage. A local search does not know what the final target it is aiming towards is. Unlike A*, local searches carry no guarantee of finding a solution, and if they do find one, it may not be the best solution there is. (</w:t>
+      </w:r>
+      <w:r>
+        <w:rPr>
+          <w:rFonts w:cstheme="minorHAnsi"/>
+        </w:rPr>
+        <w:t>Al-Betar, 2016</w:t>
+      </w:r>
+      <w:r>
+        <w:rPr>
+          <w:rFonts w:cstheme="minorHAnsi"/>
+        </w:rPr>
+        <w:t>)</w:t>
+      </w:r>
+    </w:p>
+    <w:p>
+      <w:pPr>
+        <w:pStyle w:val="Heading3"/>
+        <w:spacing w:line="360" w:lineRule="auto"/>
+        <w:rPr>
+          <w:rFonts w:asciiTheme="minorHAnsi" w:hAnsiTheme="minorHAnsi" w:cstheme="minorHAnsi"/>
+        </w:rPr>
+      </w:pPr>
+      <w:r>
+        <w:rPr>
+          <w:rFonts w:asciiTheme="minorHAnsi" w:hAnsiTheme="minorHAnsi" w:cstheme="minorHAnsi"/>
+        </w:rPr>
+        <w:t>Hill Climbing</w:t>
+      </w:r>
+    </w:p>
+    <w:p>
+      <w:pPr>
+        <w:spacing w:line="360" w:lineRule="auto"/>
+        <w:rPr>
+          <w:rFonts w:cstheme="minorHAnsi"/>
+        </w:rPr>
+      </w:pPr>
+      <w:r>
+        <w:rPr>
+          <w:rFonts w:cstheme="minorHAnsi"/>
+        </w:rPr>
+        <w:t>Hill Climbing is a basic search algorithm where it looks to each of its neighbouring states and selects the one that seems the best. In this domain, it would look to every location it has not visited and select the closest one. The search is complete and returns the route that it has found once there are no better choices immediately surrounding it. The issue with this type of search is that it can become stuck in a local maximum, where there are no better places for the search to go locally, but there are elsewhere within the domain. (Saiyed</w:t>
+      </w:r>
       <w:r>
         <w:rPr>
           <w:rFonts w:cstheme="minorHAnsi"/>
@@ -1077,160 +1084,17 @@
         <w:rPr>
           <w:rFonts w:cstheme="minorHAnsi"/>
         </w:rPr>
-        <w:t xml:space="preserve">). </w:t>
-      </w:r>
-    </w:p>
-    <w:p>
-      <w:pPr>
-        <w:spacing w:line="360" w:lineRule="auto"/>
-        <w:rPr>
-          <w:rFonts w:cstheme="minorHAnsi"/>
-        </w:rPr>
-      </w:pPr>
-      <w:r>
-        <w:rPr>
-          <w:rFonts w:cstheme="minorHAnsi"/>
-        </w:rPr>
-        <w:t xml:space="preserve">There are two critical issues with using this type of search on this domain. Primarily, we do not know what the target is for the search to find, other than to have visited every location and have the shortest route possible. If we knew this target, there would be no need to perform a search at all. A* searches are useful for finding the route to a target and showing how to get there. In our case, we do not care about how to get there; we only want the final route. The second issue we have is hardware limitations. As A* </w:t>
-      </w:r>
-      <w:r>
-        <w:rPr>
-          <w:rFonts w:cstheme="minorHAnsi"/>
-        </w:rPr>
-        <w:t>will only end when the best solution is found, the time taken to complete the search can be extremely long (</w:t>
-      </w:r>
-      <w:proofErr w:type="spellStart"/>
-      <w:r>
-        <w:rPr>
-          <w:rFonts w:cstheme="minorHAnsi"/>
-        </w:rPr>
-        <w:t>Nosrati</w:t>
-      </w:r>
-      <w:proofErr w:type="spellEnd"/>
-      <w:r>
-        <w:rPr>
-          <w:rFonts w:cstheme="minorHAnsi"/>
-        </w:rPr>
-        <w:t xml:space="preserve">, Karimi, </w:t>
-      </w:r>
-      <w:proofErr w:type="spellStart"/>
-      <w:r>
-        <w:rPr>
-          <w:rFonts w:cstheme="minorHAnsi"/>
-        </w:rPr>
-        <w:t>Hasanvand</w:t>
-      </w:r>
-      <w:proofErr w:type="spellEnd"/>
-      <w:r>
-        <w:rPr>
-          <w:rFonts w:cstheme="minorHAnsi"/>
-        </w:rPr>
-        <w:t>, 2012</w:t>
-      </w:r>
-      <w:r>
-        <w:rPr>
-          <w:rFonts w:cstheme="minorHAnsi"/>
-        </w:rPr>
-        <w:t>). These limitations add up and make A* an unsuitable method of solving our problem.</w:t>
-      </w:r>
-    </w:p>
-    <w:p>
-      <w:pPr>
-        <w:spacing w:line="360" w:lineRule="auto"/>
-        <w:rPr>
-          <w:rFonts w:cstheme="minorHAnsi"/>
-        </w:rPr>
-      </w:pPr>
-      <w:r>
-        <w:rPr>
-          <w:rFonts w:cstheme="minorHAnsi"/>
-        </w:rPr>
-        <w:t>These issues lead us to local searches. A local search is unlike an informed search in that it does not keep track of where it has been. Because of this, hardware limitations become less of a factor, due to lower memory usage. A local search does not know what the final target it is aiming towards is. Unlike A*, local searches carry no guarantee of finding a solution, and if they do find one, it may not be the best solution there is. (</w:t>
-      </w:r>
-      <w:r>
-        <w:rPr>
-          <w:rFonts w:cstheme="minorHAnsi"/>
-        </w:rPr>
-        <w:t>Al-</w:t>
-      </w:r>
-      <w:proofErr w:type="spellStart"/>
-      <w:r>
-        <w:rPr>
-          <w:rFonts w:cstheme="minorHAnsi"/>
-        </w:rPr>
-        <w:t>Betar</w:t>
-      </w:r>
-      <w:proofErr w:type="spellEnd"/>
-      <w:r>
-        <w:rPr>
-          <w:rFonts w:cstheme="minorHAnsi"/>
-        </w:rPr>
-        <w:t>, 2016</w:t>
-      </w:r>
-      <w:r>
-        <w:rPr>
-          <w:rFonts w:cstheme="minorHAnsi"/>
-        </w:rPr>
         <w:t>)</w:t>
       </w:r>
-    </w:p>
-    <w:p>
-      <w:pPr>
-        <w:pStyle w:val="Heading3"/>
-        <w:spacing w:line="360" w:lineRule="auto"/>
-        <w:rPr>
-          <w:rFonts w:asciiTheme="minorHAnsi" w:hAnsiTheme="minorHAnsi" w:cstheme="minorHAnsi"/>
-        </w:rPr>
-      </w:pPr>
-      <w:r>
-        <w:rPr>
-          <w:rFonts w:asciiTheme="minorHAnsi" w:hAnsiTheme="minorHAnsi" w:cstheme="minorHAnsi"/>
-        </w:rPr>
-        <w:t>Hill Climbing</w:t>
-      </w:r>
-    </w:p>
-    <w:p>
-      <w:pPr>
-        <w:spacing w:line="360" w:lineRule="auto"/>
-        <w:rPr>
-          <w:rFonts w:cstheme="minorHAnsi"/>
-        </w:rPr>
-      </w:pPr>
-      <w:r>
-        <w:rPr>
-          <w:rFonts w:cstheme="minorHAnsi"/>
-        </w:rPr>
-        <w:t>Hill Climbing is a basic search algorithm where it looks to each of its neighbouring states and selects the one that seems the best. In this domain, it would look to every location it has not visited and select the closest one. The search is complete and returns the route that it has found once there are no better choices immediately surrounding it. The issue with this type of search is that it can become stuck in a local maximum, where there are no better places for the search to go locally, but there are elsewhere within the domain. (</w:t>
-      </w:r>
-      <w:proofErr w:type="spellStart"/>
-      <w:r>
-        <w:rPr>
-          <w:rFonts w:cstheme="minorHAnsi"/>
-        </w:rPr>
-        <w:t>Saiyed</w:t>
-      </w:r>
-      <w:proofErr w:type="spellEnd"/>
-      <w:r>
-        <w:rPr>
-          <w:rFonts w:cstheme="minorHAnsi"/>
-        </w:rPr>
-        <w:t>, 2012</w:t>
-      </w:r>
-      <w:r>
-        <w:rPr>
-          <w:rFonts w:cstheme="minorHAnsi"/>
-        </w:rPr>
-        <w:t>)</w:t>
-      </w:r>
       <w:r>
         <w:rPr>
           <w:rFonts w:cstheme="minorHAnsi"/>
           <w:noProof/>
         </w:rPr>
         <w:drawing>
-          <wp:inline distT="0" distB="0" distL="0" distR="0" wp14:anchorId="1BC987D1" wp14:editId="1E563BF0">
-            <wp:extent cx="5267325" cy="2590800"/>
-            <wp:effectExtent l="0" t="0" r="9525" b="0"/>
+          <wp:inline distT="0" distB="0" distL="0" distR="0" wp14:anchorId="1BC987D1" wp14:editId="0CB2FB90">
+            <wp:extent cx="4991100" cy="2454935"/>
+            <wp:effectExtent l="0" t="0" r="0" b="2540"/>
             <wp:docPr id="3" name="Picture 3"/>
             <wp:cNvGraphicFramePr>
               <a:graphicFrameLocks xmlns:a="http://schemas.openxmlformats.org/drawingml/2006/main" noChangeAspect="1"/>
@@ -1245,7 +1109,7 @@
                     </pic:cNvPicPr>
                   </pic:nvPicPr>
                   <pic:blipFill>
-                    <a:blip r:embed="rId8">
+                    <a:blip r:embed="rId10">
                       <a:extLst>
                         <a:ext uri="{28A0092B-C50C-407E-A947-70E740481C1C}">
                           <a14:useLocalDpi xmlns:a14="http://schemas.microsoft.com/office/drawing/2010/main" val="0"/>
@@ -1260,7 +1124,7 @@
                   <pic:spPr bwMode="auto">
                     <a:xfrm>
                       <a:off x="0" y="0"/>
-                      <a:ext cx="5267325" cy="2590800"/>
+                      <a:ext cx="5004372" cy="2461463"/>
                     </a:xfrm>
                     <a:prstGeom prst="rect">
                       <a:avLst/>
@@ -1294,16 +1158,38 @@
         </w:rPr>
         <w:t xml:space="preserve">Figure 4 – Hill Climbing </w:t>
       </w:r>
-      <w:proofErr w:type="spellStart"/>
       <w:r>
         <w:rPr>
           <w:rFonts w:cstheme="minorHAnsi"/>
           <w:b/>
           <w:bCs/>
         </w:rPr>
-        <w:t>algoithm</w:t>
-      </w:r>
-      <w:proofErr w:type="spellEnd"/>
+        <w:t>algo</w:t>
+      </w:r>
+      <w:r>
+        <w:rPr>
+          <w:rFonts w:cstheme="minorHAnsi"/>
+          <w:b/>
+          <w:bCs/>
+        </w:rPr>
+        <w:t>r</w:t>
+      </w:r>
+      <w:r>
+        <w:rPr>
+          <w:rFonts w:cstheme="minorHAnsi"/>
+          <w:b/>
+          <w:bCs/>
+        </w:rPr>
+        <w:t>ithm</w:t>
+      </w:r>
+      <w:r>
+        <w:rPr>
+          <w:rFonts w:cstheme="minorHAnsi"/>
+          <w:b/>
+          <w:bCs/>
+        </w:rPr>
+        <w:t xml:space="preserve"> (Geeksforgeeks)</w:t>
+      </w:r>
     </w:p>
     <w:p>
       <w:pPr>
@@ -1333,19 +1219,11 @@
         </w:rPr>
         <w:t>These are a combination of techniques that are viable to solve the TSP. The convex hull algorithm is used to create an outside boundary that all locations lie within. It begins the search at an extreme point, such as topmost. Started facing away from the rest of the locations, the search looks clockwise and stops when it finds another point. The process repeats until it returns to the start point. This process gives us our outside boundary. (</w:t>
       </w:r>
-      <w:proofErr w:type="spellStart"/>
-      <w:r>
-        <w:rPr>
-          <w:rFonts w:cstheme="minorHAnsi"/>
-        </w:rPr>
-        <w:t>Goetschalckx</w:t>
-      </w:r>
-      <w:proofErr w:type="spellEnd"/>
-      <w:r>
-        <w:rPr>
-          <w:rFonts w:cstheme="minorHAnsi"/>
-        </w:rPr>
-        <w:t>, 2011</w:t>
+      <w:r>
+        <w:rPr>
+          <w:rFonts w:cstheme="minorHAnsi"/>
+        </w:rPr>
+        <w:t>Goetschalckx, 2011</w:t>
       </w:r>
       <w:r>
         <w:rPr>
@@ -1373,19 +1251,11 @@
         </w:rPr>
         <w:t>(</w:t>
       </w:r>
-      <w:proofErr w:type="spellStart"/>
-      <w:r>
-        <w:rPr>
-          <w:rFonts w:cstheme="minorHAnsi"/>
-        </w:rPr>
-        <w:t>Goetschalckx</w:t>
-      </w:r>
-      <w:proofErr w:type="spellEnd"/>
-      <w:r>
-        <w:rPr>
-          <w:rFonts w:cstheme="minorHAnsi"/>
-        </w:rPr>
-        <w:t>, 2011</w:t>
+      <w:r>
+        <w:rPr>
+          <w:rFonts w:cstheme="minorHAnsi"/>
+        </w:rPr>
+        <w:t>Goetschalckx, 2011</w:t>
       </w:r>
       <w:r>
         <w:rPr>
@@ -1416,19 +1286,11 @@
           <w:rFonts w:cstheme="minorHAnsi"/>
         </w:rPr>
       </w:pPr>
-      <w:proofErr w:type="spellStart"/>
-      <w:r>
-        <w:rPr>
-          <w:rFonts w:cstheme="minorHAnsi"/>
-        </w:rPr>
-        <w:t>Bremermann</w:t>
-      </w:r>
-      <w:proofErr w:type="spellEnd"/>
-      <w:r>
-        <w:rPr>
-          <w:rFonts w:cstheme="minorHAnsi"/>
-        </w:rPr>
-        <w:t xml:space="preserve"> et al first proposed genetic algorithms in 1965 </w:t>
+      <w:r>
+        <w:rPr>
+          <w:rFonts w:cstheme="minorHAnsi"/>
+        </w:rPr>
+        <w:t xml:space="preserve">Bremermann et al first proposed genetic algorithms in 1965 </w:t>
       </w:r>
       <w:r>
         <w:rPr>
@@ -1436,25 +1298,7 @@
           <w:color w:val="000000"/>
           <w:shd w:val="clear" w:color="auto" w:fill="FFFFFF"/>
         </w:rPr>
-        <w:t>(</w:t>
-      </w:r>
-      <w:proofErr w:type="spellStart"/>
-      <w:r>
-        <w:rPr>
-          <w:rFonts w:cstheme="minorHAnsi"/>
-          <w:color w:val="000000"/>
-          <w:shd w:val="clear" w:color="auto" w:fill="FFFFFF"/>
-        </w:rPr>
-        <w:t>Larrañaga</w:t>
-      </w:r>
-      <w:proofErr w:type="spellEnd"/>
-      <w:r>
-        <w:rPr>
-          <w:rFonts w:cstheme="minorHAnsi"/>
-          <w:color w:val="000000"/>
-          <w:shd w:val="clear" w:color="auto" w:fill="FFFFFF"/>
-        </w:rPr>
-        <w:t xml:space="preserve"> et al., 1999)</w:t>
+        <w:t>(Larrañaga et al., 1999)</w:t>
       </w:r>
       <w:r>
         <w:rPr>
@@ -1466,21 +1310,7 @@
         <w:rPr>
           <w:rFonts w:cstheme="minorHAnsi"/>
         </w:rPr>
-        <w:t xml:space="preserve">They are intended to simulate evolution as it occurs in nature. They mimic natural selection by selecting only the best individuals to go on to produce more individuals in the next generation. </w:t>
-      </w:r>
-      <w:proofErr w:type="gramStart"/>
-      <w:r>
-        <w:rPr>
-          <w:rFonts w:cstheme="minorHAnsi"/>
-        </w:rPr>
-        <w:t>Each individual</w:t>
-      </w:r>
-      <w:proofErr w:type="gramEnd"/>
-      <w:r>
-        <w:rPr>
-          <w:rFonts w:cstheme="minorHAnsi"/>
-        </w:rPr>
-        <w:t xml:space="preserve"> has a set of characteristics, and they pass this on to their offspring, so the algorithm maintains healthy genes through generations.</w:t>
+        <w:t>They are intended to simulate evolution as it occurs in nature. They mimic natural selection by selecting only the best individuals to go on to produce more individuals in the next generation. Each individual has a set of characteristics, and they pass this on to their offspring, so the algorithm maintains healthy genes through generations.</w:t>
       </w:r>
     </w:p>
     <w:p>
@@ -1521,7 +1351,7 @@
                     </pic:cNvPicPr>
                   </pic:nvPicPr>
                   <pic:blipFill>
-                    <a:blip r:embed="rId9">
+                    <a:blip r:embed="rId11">
                       <a:extLst>
                         <a:ext uri="{28A0092B-C50C-407E-A947-70E740481C1C}">
                           <a14:useLocalDpi xmlns:a14="http://schemas.microsoft.com/office/drawing/2010/main" val="0"/>
@@ -1556,35 +1386,7 @@
         <w:rPr>
           <w:rFonts w:cstheme="minorHAnsi"/>
         </w:rPr>
-        <w:t xml:space="preserve">The search begins with a randomly generated set of individuals, or in the case of TSP, routes. These individuals are characterised by a set of </w:t>
-      </w:r>
-      <w:proofErr w:type="gramStart"/>
-      <w:r>
-        <w:rPr>
-          <w:rFonts w:cstheme="minorHAnsi"/>
-        </w:rPr>
-        <w:t>parameters, and</w:t>
-      </w:r>
-      <w:proofErr w:type="gramEnd"/>
-      <w:r>
-        <w:rPr>
-          <w:rFonts w:cstheme="minorHAnsi"/>
-        </w:rPr>
-        <w:t xml:space="preserve"> should all be different. From here, a fitness score is calculated for </w:t>
-      </w:r>
-      <w:proofErr w:type="gramStart"/>
-      <w:r>
-        <w:rPr>
-          <w:rFonts w:cstheme="minorHAnsi"/>
-        </w:rPr>
-        <w:t>each individual</w:t>
-      </w:r>
-      <w:proofErr w:type="gramEnd"/>
-      <w:r>
-        <w:rPr>
-          <w:rFonts w:cstheme="minorHAnsi"/>
-        </w:rPr>
-        <w:t>. This score determines how good the solution is compared to others. Here our fitness score would be the length of the route. Next, selection occurs. Selection is the method of passing on genes to the next generation. Two pairs of individuals are selected based on their fitness score and move forward.</w:t>
+        <w:t>The search begins with a randomly generated set of individuals, or in the case of TSP, routes. These individuals are characterised by a set of parameters, and should all be different. From here, a fitness score is calculated for each individual. This score determines how good the solution is compared to others. Here our fitness score would be the length of the route. Next, selection occurs. Selection is the method of passing on genes to the next generation. Two pairs of individuals are selected based on their fitness score and move forward.</w:t>
       </w:r>
     </w:p>
     <w:p>
@@ -1620,6 +1422,30 @@
         </w:rPr>
         <w:t xml:space="preserve"> 5 – Genetic Algorithm flow chart</w:t>
       </w:r>
+      <w:r>
+        <w:rPr>
+          <w:rFonts w:cstheme="minorHAnsi"/>
+          <w:b/>
+          <w:bCs/>
+        </w:rPr>
+        <w:t xml:space="preserve"> (Apache</w:t>
+      </w:r>
+      <w:r>
+        <w:rPr>
+          <w:rFonts w:cstheme="minorHAnsi"/>
+          <w:b/>
+          <w:bCs/>
+        </w:rPr>
+        <w:t xml:space="preserve"> ignite</w:t>
+      </w:r>
+      <w:r>
+        <w:rPr>
+          <w:rFonts w:cstheme="minorHAnsi"/>
+          <w:b/>
+          <w:bCs/>
+        </w:rPr>
+        <w:t>)</w:t>
+      </w:r>
     </w:p>
     <w:p>
       <w:pPr>
@@ -1678,37 +1504,13 @@
           <w:color w:val="000000"/>
           <w:shd w:val="clear" w:color="auto" w:fill="FFFFFF"/>
         </w:rPr>
-        <w:t>(</w:t>
-      </w:r>
-      <w:proofErr w:type="spellStart"/>
-      <w:r>
-        <w:rPr>
-          <w:rFonts w:cstheme="minorHAnsi"/>
-          <w:color w:val="000000"/>
-          <w:shd w:val="clear" w:color="auto" w:fill="FFFFFF"/>
-        </w:rPr>
-        <w:t>Larrañaga</w:t>
-      </w:r>
-      <w:proofErr w:type="spellEnd"/>
-      <w:r>
-        <w:rPr>
-          <w:rFonts w:cstheme="minorHAnsi"/>
-          <w:color w:val="000000"/>
-          <w:shd w:val="clear" w:color="auto" w:fill="FFFFFF"/>
-        </w:rPr>
-        <w:t xml:space="preserve"> et al., 1999)</w:t>
-      </w:r>
-      <w:r>
-        <w:rPr>
-          <w:rFonts w:cstheme="minorHAnsi"/>
-        </w:rPr>
-        <w:t xml:space="preserve"> </w:t>
-      </w:r>
-      <w:r>
-        <w:rPr>
-          <w:rFonts w:cstheme="minorHAnsi"/>
-        </w:rPr>
-        <w:t>(Bryant</w:t>
+        <w:t>(Larrañaga et al., 1999)</w:t>
+      </w:r>
+      <w:r>
+        <w:rPr>
+          <w:rFonts w:cstheme="minorHAnsi"/>
+        </w:rPr>
+        <w:t xml:space="preserve"> (Bryant</w:t>
       </w:r>
       <w:r>
         <w:rPr>
@@ -1786,7 +1588,7 @@
                     </pic:cNvPicPr>
                   </pic:nvPicPr>
                   <pic:blipFill>
-                    <a:blip r:embed="rId10">
+                    <a:blip r:embed="rId12">
                       <a:extLst>
                         <a:ext uri="{28A0092B-C50C-407E-A947-70E740481C1C}">
                           <a14:useLocalDpi xmlns:a14="http://schemas.microsoft.com/office/drawing/2010/main" val="0"/>
@@ -1843,25 +1645,27 @@
         </w:rPr>
         <w:t xml:space="preserve"> into 3 clusters</w:t>
       </w:r>
-    </w:p>
-    <w:p>
-      <w:pPr>
-        <w:spacing w:line="360" w:lineRule="auto"/>
-        <w:rPr>
-          <w:rFonts w:cstheme="minorHAnsi"/>
-        </w:rPr>
-      </w:pPr>
-      <w:r>
-        <w:rPr>
-          <w:rFonts w:cstheme="minorHAnsi"/>
-        </w:rPr>
-        <w:t xml:space="preserve">Clustering also allows us to model a delivery system with multiple drones delivering simultaneously, which is more realistic than just creating one route for one drone to carry out. If we assume that drones will be able to carry more weight but fly the same distance as they currently can, we still need to create clusters. We do not want drones to be flying randomly from one edge of their range to the other, but instead to deliver to a few tightly grouped locations and return to the depot. </w:t>
-      </w:r>
-      <w:r>
-        <w:rPr>
-          <w:rFonts w:cstheme="minorHAnsi"/>
-        </w:rPr>
-        <w:t>These two factors show the need for clustering on our problem.</w:t>
+      <w:r>
+        <w:rPr>
+          <w:rFonts w:cstheme="minorHAnsi"/>
+          <w:b/>
+          <w:bCs/>
+        </w:rPr>
+        <w:t xml:space="preserve"> (mubaris)</w:t>
+      </w:r>
+    </w:p>
+    <w:p>
+      <w:pPr>
+        <w:spacing w:line="360" w:lineRule="auto"/>
+        <w:rPr>
+          <w:rFonts w:cstheme="minorHAnsi"/>
+        </w:rPr>
+      </w:pPr>
+      <w:r>
+        <w:rPr>
+          <w:rFonts w:cstheme="minorHAnsi"/>
+        </w:rPr>
+        <w:t>Clustering also allows us to model a delivery system with multiple drones delivering simultaneously, which is more realistic than just creating one route for one drone to carry out. If we assume that drones will be able to carry more weight but fly the same distance as they currently can, we still need to create clusters. We do not want drones to be flying randomly from one edge of their range to the other, but instead to deliver to a few tightly grouped locations and return to the depot. These two factors show the need for clustering on our problem.</w:t>
       </w:r>
     </w:p>
     <w:p>
@@ -1918,7 +1722,7 @@
                     </pic:cNvPicPr>
                   </pic:nvPicPr>
                   <pic:blipFill>
-                    <a:blip r:embed="rId11" cstate="print">
+                    <a:blip r:embed="rId13" cstate="print">
                       <a:extLst>
                         <a:ext uri="{28A0092B-C50C-407E-A947-70E740481C1C}">
                           <a14:useLocalDpi xmlns:a14="http://schemas.microsoft.com/office/drawing/2010/main" val="0"/>
@@ -1953,21 +1757,7 @@
         <w:rPr>
           <w:rFonts w:cstheme="minorHAnsi"/>
         </w:rPr>
-        <w:t>The k-means technique takes a parameter of k, and randomly selects that many locations to begin. These locations are set as initial centroids, or exemplars. From here, the algorithm assigns each location to a cluster depending on which centroid is nearest. It then recalculates the centroid by taking the mean of all the locations per cluster. Finally, it reassigns locations to their nearest centroid again. This process repeats until no locations change cluster. The model can be adapted slightly to assign the closest location to the mean as the centroid. This adjustment is known as k-</w:t>
-      </w:r>
-      <w:proofErr w:type="spellStart"/>
-      <w:r>
-        <w:rPr>
-          <w:rFonts w:cstheme="minorHAnsi"/>
-        </w:rPr>
-        <w:t>mediod</w:t>
-      </w:r>
-      <w:proofErr w:type="spellEnd"/>
-      <w:r>
-        <w:rPr>
-          <w:rFonts w:cstheme="minorHAnsi"/>
-        </w:rPr>
-        <w:t>. (</w:t>
+        <w:t>The k-means technique takes a parameter of k, and randomly selects that many locations to begin. These locations are set as initial centroids, or exemplars. From here, the algorithm assigns each location to a cluster depending on which centroid is nearest. It then recalculates the centroid by taking the mean of all the locations per cluster. Finally, it reassigns locations to their nearest centroid again. This process repeats until no locations change cluster. The model can be adapted slightly to assign the closest location to the mean as the centroid. This adjustment is known as k-mediod. (</w:t>
       </w:r>
       <w:r>
         <w:rPr>
@@ -2033,6 +1823,15 @@
           <w:noProof/>
         </w:rPr>
         <w:t xml:space="preserve"> – K-means clustering </w:t>
+      </w:r>
+      <w:r>
+        <w:rPr>
+          <w:rFonts w:cstheme="minorHAnsi"/>
+          <w:b/>
+          <w:bCs/>
+          <w:noProof/>
+        </w:rPr>
+        <w:t>(oreilly)</w:t>
       </w:r>
     </w:p>
     <w:p>
@@ -2358,7 +2157,7 @@
                     </pic:cNvPicPr>
                   </pic:nvPicPr>
                   <pic:blipFill>
-                    <a:blip r:embed="rId12" cstate="print">
+                    <a:blip r:embed="rId14" cstate="print">
                       <a:extLst>
                         <a:ext uri="{28A0092B-C50C-407E-A947-70E740481C1C}">
                           <a14:useLocalDpi xmlns:a14="http://schemas.microsoft.com/office/drawing/2010/main" val="0"/>
@@ -2431,19 +2230,11 @@
           <w:rFonts w:cstheme="minorHAnsi"/>
         </w:rPr>
       </w:pPr>
-      <w:proofErr w:type="spellStart"/>
-      <w:r>
-        <w:rPr>
-          <w:rFonts w:cstheme="minorHAnsi"/>
-        </w:rPr>
-        <w:t>Lizhuang</w:t>
-      </w:r>
-      <w:proofErr w:type="spellEnd"/>
-      <w:r>
-        <w:rPr>
-          <w:rFonts w:cstheme="minorHAnsi"/>
-        </w:rPr>
-        <w:t xml:space="preserve"> Tan et al performed a comparative study of k-means and affinity propagation for clustering with a travelling salesman problem. They surmised that both algorithms showed an improvement in computational cost than when solving the same problem without clustering. Furthermore, they concluded that they prefer affinity propagation because of the sensitivity of k-means to poor initial centroids, as well as a requirement for a pre-set number of clusters.</w:t>
+      <w:r>
+        <w:rPr>
+          <w:rFonts w:cstheme="minorHAnsi"/>
+        </w:rPr>
+        <w:t>Lizhuang Tan et al performed a comparative study of k-means and affinity propagation for clustering with a travelling salesman problem. They surmised that both algorithms showed an improvement in computational cost than when solving the same problem without clustering. Furthermore, they concluded that they prefer affinity propagation because of the sensitivity of k-means to poor initial centroids, as well as a requirement for a pre-set number of clusters.</w:t>
       </w:r>
     </w:p>
     <w:p>
@@ -2497,37 +2288,11 @@
     </w:p>
     <w:p>
       <w:pPr>
-        <w:spacing w:line="360" w:lineRule="auto"/>
-        <w:rPr>
-          <w:rFonts w:cstheme="minorHAnsi"/>
-        </w:rPr>
-      </w:pPr>
-    </w:p>
-    <w:p>
-      <w:pPr>
-        <w:spacing w:line="360" w:lineRule="auto"/>
-        <w:rPr>
-          <w:rFonts w:cstheme="minorHAnsi"/>
-        </w:rPr>
-      </w:pPr>
-    </w:p>
-    <w:p>
-      <w:pPr>
-        <w:spacing w:line="360" w:lineRule="auto"/>
-        <w:rPr>
-          <w:rFonts w:cstheme="minorHAnsi"/>
-        </w:rPr>
-      </w:pPr>
-    </w:p>
-    <w:p>
-      <w:pPr>
         <w:pStyle w:val="Heading1"/>
       </w:pPr>
       <w:r>
-        <w:t>References</w:t>
-      </w:r>
-    </w:p>
-    <w:p>
+        <w:t>Conclusion</w:t>
+      </w:r>
       <w:bookmarkStart w:id="1" w:name="_GoBack"/>
       <w:bookmarkEnd w:id="1"/>
     </w:p>
@@ -2542,21 +2307,42 @@
         <w:rPr>
           <w:rFonts w:cstheme="minorHAnsi"/>
         </w:rPr>
-        <w:t>Al-</w:t>
-      </w:r>
-      <w:proofErr w:type="spellStart"/>
-      <w:r>
-        <w:rPr>
-          <w:rFonts w:cstheme="minorHAnsi"/>
-        </w:rPr>
-        <w:t>Betar</w:t>
-      </w:r>
-      <w:proofErr w:type="spellEnd"/>
-      <w:r>
-        <w:rPr>
-          <w:rFonts w:cstheme="minorHAnsi"/>
-        </w:rPr>
-        <w:t>, M. (2016). β-Hill climbing: an exploratory local search. Neural Computing and Applications, 28(S1), pp.153-168.</w:t>
+        <w:t xml:space="preserve">Based on findings in the literature above, we can select several techniques to create a solution for drone delivery scheduling. Some constraints of drones will be relaxed, and we will assume they </w:t>
+      </w:r>
+      <w:r>
+        <w:rPr>
+          <w:rFonts w:cstheme="minorHAnsi"/>
+        </w:rPr>
+        <w:t>can carry</w:t>
+      </w:r>
+      <w:r>
+        <w:rPr>
+          <w:rFonts w:cstheme="minorHAnsi"/>
+        </w:rPr>
+        <w:t xml:space="preserve"> more weight and, thus, multiple items at once. Research suggests that breaking customer locations into clusters is essential so that the solution is likely to be relevant in the near future. For this, we will use the affinity propagation technique outlined in section 2.2.2, as our research shows that this method is more fitting to our domain then k-Means or k-Mediods. Once the problem is broken into clusters, we are left with multiple travelling salesman problems to solve. We will use a genetic algorithm to solve these. The genetic algorithm has been chosen as it is a stimulating technique to learn and has seen much application on solving travelling salesman problems. This leads to the conclusion that it is a very fitting solution to this task.</w:t>
+      </w:r>
+    </w:p>
+    <w:p>
+      <w:pPr>
+        <w:pStyle w:val="Heading1"/>
+      </w:pPr>
+      <w:r>
+        <w:t>References</w:t>
+      </w:r>
+    </w:p>
+    <w:p/>
+    <w:p>
+      <w:pPr>
+        <w:spacing w:line="360" w:lineRule="auto"/>
+        <w:rPr>
+          <w:rFonts w:cstheme="minorHAnsi"/>
+        </w:rPr>
+      </w:pPr>
+      <w:r>
+        <w:rPr>
+          <w:rFonts w:cstheme="minorHAnsi"/>
+        </w:rPr>
+        <w:t>Al-Betar, M. (2016). β-Hill climbing: an exploratory local search. Neural Computing and Applications, 28(S1), pp.153-168.</w:t>
       </w:r>
     </w:p>
     <w:p>
@@ -2598,79 +2384,35 @@
         <w:rPr>
           <w:rFonts w:cstheme="minorHAnsi"/>
         </w:rPr>
-        <w:t xml:space="preserve">Dorling, K., Heinrichs, J., Messier, G. and </w:t>
-      </w:r>
-      <w:proofErr w:type="spellStart"/>
-      <w:r>
-        <w:rPr>
-          <w:rFonts w:cstheme="minorHAnsi"/>
-        </w:rPr>
-        <w:t>Magierowski</w:t>
-      </w:r>
-      <w:proofErr w:type="spellEnd"/>
-      <w:r>
-        <w:rPr>
-          <w:rFonts w:cstheme="minorHAnsi"/>
-        </w:rPr>
-        <w:t>, S. (2017). Vehicle Routing Problems for Drone Delivery. IEEE Transactions on Systems, Man, and Cybernetics: Systems, 47(1), pp.70-71.</w:t>
-      </w:r>
-    </w:p>
-    <w:p>
-      <w:pPr>
-        <w:spacing w:line="360" w:lineRule="auto"/>
-        <w:rPr>
-          <w:rFonts w:cstheme="minorHAnsi"/>
-        </w:rPr>
-      </w:pPr>
-      <w:proofErr w:type="spellStart"/>
-      <w:r>
-        <w:rPr>
-          <w:rFonts w:cstheme="minorHAnsi"/>
-        </w:rPr>
-        <w:t>Freefly</w:t>
-      </w:r>
-      <w:proofErr w:type="spellEnd"/>
-      <w:r>
-        <w:rPr>
-          <w:rFonts w:cstheme="minorHAnsi"/>
-        </w:rPr>
-        <w:t xml:space="preserve"> Systems. (2019). </w:t>
-      </w:r>
-      <w:proofErr w:type="spellStart"/>
-      <w:r>
-        <w:rPr>
-          <w:rFonts w:cstheme="minorHAnsi"/>
-        </w:rPr>
-        <w:t>Freefly</w:t>
-      </w:r>
-      <w:proofErr w:type="spellEnd"/>
-      <w:r>
-        <w:rPr>
-          <w:rFonts w:cstheme="minorHAnsi"/>
-        </w:rPr>
-        <w:t xml:space="preserve"> ALTA 8 Specifications - Dimensions, Weight &amp; Payload. [online] Available at: https://freeflysystems.com/alta-8/specs [Accessed 6 Nov. 2019].</w:t>
-      </w:r>
-    </w:p>
-    <w:p>
-      <w:pPr>
-        <w:spacing w:line="360" w:lineRule="auto"/>
-        <w:rPr>
-          <w:rFonts w:cstheme="minorHAnsi"/>
-        </w:rPr>
-      </w:pPr>
-      <w:proofErr w:type="spellStart"/>
-      <w:r>
-        <w:rPr>
-          <w:rFonts w:cstheme="minorHAnsi"/>
-        </w:rPr>
-        <w:t>Goetschalckx</w:t>
-      </w:r>
-      <w:proofErr w:type="spellEnd"/>
-      <w:r>
-        <w:rPr>
-          <w:rFonts w:cstheme="minorHAnsi"/>
-        </w:rPr>
-        <w:t>, M. (2011). Supply Chain Engineering. Boston, MA: Springer US, pp.229-240.</w:t>
+        <w:t>Dorling, K., Heinrichs, J., Messier, G. and Magierowski, S. (2017). Vehicle Routing Problems for Drone Delivery. IEEE Transactions on Systems, Man, and Cybernetics: Systems, 47(1), pp.70-71.</w:t>
+      </w:r>
+    </w:p>
+    <w:p>
+      <w:pPr>
+        <w:spacing w:line="360" w:lineRule="auto"/>
+        <w:rPr>
+          <w:rFonts w:cstheme="minorHAnsi"/>
+        </w:rPr>
+      </w:pPr>
+      <w:r>
+        <w:rPr>
+          <w:rFonts w:cstheme="minorHAnsi"/>
+        </w:rPr>
+        <w:t>Freefly Systems. (2019). Freefly ALTA 8 Specifications - Dimensions, Weight &amp; Payload. [online] Available at: https://freeflysystems.com/alta-8/specs [Accessed 6 Nov. 2019].</w:t>
+      </w:r>
+    </w:p>
+    <w:p>
+      <w:pPr>
+        <w:spacing w:line="360" w:lineRule="auto"/>
+        <w:rPr>
+          <w:rFonts w:cstheme="minorHAnsi"/>
+        </w:rPr>
+      </w:pPr>
+      <w:r>
+        <w:rPr>
+          <w:rFonts w:cstheme="minorHAnsi"/>
+        </w:rPr>
+        <w:t>Goetschalckx, M. (2011). Supply Chain Engineering. Boston, MA: Springer US, pp.229-240.</w:t>
       </w:r>
     </w:p>
     <w:p>
@@ -2712,21 +2454,7 @@
         <w:rPr>
           <w:rFonts w:cstheme="minorHAnsi"/>
         </w:rPr>
-        <w:t xml:space="preserve">Google Developers. (2019). k-Means Advantages and </w:t>
-      </w:r>
-      <w:proofErr w:type="gramStart"/>
-      <w:r>
-        <w:rPr>
-          <w:rFonts w:cstheme="minorHAnsi"/>
-        </w:rPr>
-        <w:t>Disadvantages  |</w:t>
-      </w:r>
-      <w:proofErr w:type="gramEnd"/>
-      <w:r>
-        <w:rPr>
-          <w:rFonts w:cstheme="minorHAnsi"/>
-        </w:rPr>
-        <w:t xml:space="preserve">  Clustering in Machine Learning. [online] Available at: https://developers.google.com/machine-learning/clustering/algorithm/advantages-disadvantages [Accessed 6 Nov. 2019].</w:t>
+        <w:t>Google Developers. (2019). k-Means Advantages and Disadvantages  |  Clustering in Machine Learning. [online] Available at: https://developers.google.com/machine-learning/clustering/algorithm/advantages-disadvantages [Accessed 6 Nov. 2019].</w:t>
       </w:r>
     </w:p>
     <w:p>
@@ -2754,99 +2482,21 @@
         <w:rPr>
           <w:rFonts w:cstheme="minorHAnsi"/>
         </w:rPr>
-        <w:t xml:space="preserve">Keeney, T. (2015). Drone Delivery: How Can Amazon Charge $1 for Drone </w:t>
-      </w:r>
-      <w:proofErr w:type="gramStart"/>
-      <w:r>
-        <w:rPr>
-          <w:rFonts w:cstheme="minorHAnsi"/>
-        </w:rPr>
-        <w:t>Delivery?.</w:t>
-      </w:r>
-      <w:proofErr w:type="gramEnd"/>
-      <w:r>
-        <w:rPr>
-          <w:rFonts w:cstheme="minorHAnsi"/>
-        </w:rPr>
-        <w:t xml:space="preserve"> [online] ARK Investment Management. Available at: https://ark-invest.com/research/drone-delivery-amazon [Accessed 6 Nov. 2019].</w:t>
-      </w:r>
-    </w:p>
-    <w:p>
-      <w:pPr>
-        <w:spacing w:line="360" w:lineRule="auto"/>
-        <w:rPr>
-          <w:rFonts w:cstheme="minorHAnsi"/>
-        </w:rPr>
-      </w:pPr>
-      <w:proofErr w:type="spellStart"/>
-      <w:r>
-        <w:rPr>
-          <w:rFonts w:cstheme="minorHAnsi"/>
-        </w:rPr>
-        <w:t>Larrañaga</w:t>
-      </w:r>
-      <w:proofErr w:type="spellEnd"/>
-      <w:r>
-        <w:rPr>
-          <w:rFonts w:cstheme="minorHAnsi"/>
-        </w:rPr>
-        <w:t xml:space="preserve">, P., </w:t>
-      </w:r>
-      <w:proofErr w:type="spellStart"/>
-      <w:r>
-        <w:rPr>
-          <w:rFonts w:cstheme="minorHAnsi"/>
-        </w:rPr>
-        <w:t>Kuijpers</w:t>
-      </w:r>
-      <w:proofErr w:type="spellEnd"/>
-      <w:r>
-        <w:rPr>
-          <w:rFonts w:cstheme="minorHAnsi"/>
-        </w:rPr>
-        <w:t xml:space="preserve">, C., </w:t>
-      </w:r>
-      <w:proofErr w:type="spellStart"/>
-      <w:r>
-        <w:rPr>
-          <w:rFonts w:cstheme="minorHAnsi"/>
-        </w:rPr>
-        <w:t>Murga</w:t>
-      </w:r>
-      <w:proofErr w:type="spellEnd"/>
-      <w:r>
-        <w:rPr>
-          <w:rFonts w:cstheme="minorHAnsi"/>
-        </w:rPr>
-        <w:t xml:space="preserve">, R., </w:t>
-      </w:r>
-      <w:proofErr w:type="spellStart"/>
-      <w:r>
-        <w:rPr>
-          <w:rFonts w:cstheme="minorHAnsi"/>
-        </w:rPr>
-        <w:t>Inza</w:t>
-      </w:r>
-      <w:proofErr w:type="spellEnd"/>
-      <w:r>
-        <w:rPr>
-          <w:rFonts w:cstheme="minorHAnsi"/>
-        </w:rPr>
-        <w:t xml:space="preserve">, I. and </w:t>
-      </w:r>
-      <w:proofErr w:type="spellStart"/>
-      <w:r>
-        <w:rPr>
-          <w:rFonts w:cstheme="minorHAnsi"/>
-        </w:rPr>
-        <w:t>Dizdarevic</w:t>
-      </w:r>
-      <w:proofErr w:type="spellEnd"/>
-      <w:r>
-        <w:rPr>
-          <w:rFonts w:cstheme="minorHAnsi"/>
-        </w:rPr>
-        <w:t>, S. (1999). Genetic Algorithms for the Travelling Salesman Problem: A Review of Representations and Operators. Artificial Intelligence Review, 13(2), pp.129-133.</w:t>
+        <w:t>Keeney, T. (2015). Drone Delivery: How Can Amazon Charge $1 for Drone Delivery?. [online] ARK Investment Management. Available at: https://ark-invest.com/research/drone-delivery-amazon [Accessed 6 Nov. 2019].</w:t>
+      </w:r>
+    </w:p>
+    <w:p>
+      <w:pPr>
+        <w:spacing w:line="360" w:lineRule="auto"/>
+        <w:rPr>
+          <w:rFonts w:cstheme="minorHAnsi"/>
+        </w:rPr>
+      </w:pPr>
+      <w:r>
+        <w:rPr>
+          <w:rFonts w:cstheme="minorHAnsi"/>
+        </w:rPr>
+        <w:t>Larrañaga, P., Kuijpers, C., Murga, R., Inza, I. and Dizdarevic, S. (1999). Genetic Algorithms for the Travelling Salesman Problem: A Review of Representations and Operators. Artificial Intelligence Review, 13(2), pp.129-133.</w:t>
       </w:r>
     </w:p>
     <w:p>
@@ -2874,79 +2524,35 @@
         <w:rPr>
           <w:rFonts w:cstheme="minorHAnsi"/>
         </w:rPr>
-        <w:t xml:space="preserve">McKinsey &amp; Company (2016). Parcel delivery. The future of </w:t>
-      </w:r>
-      <w:proofErr w:type="spellStart"/>
-      <w:r>
-        <w:rPr>
-          <w:rFonts w:cstheme="minorHAnsi"/>
-        </w:rPr>
-        <w:t>of</w:t>
-      </w:r>
-      <w:proofErr w:type="spellEnd"/>
-      <w:r>
-        <w:rPr>
-          <w:rFonts w:cstheme="minorHAnsi"/>
-        </w:rPr>
-        <w:t xml:space="preserve"> last mile. [online] pp.9-9. Available at: https://www.mckinsey.com/~/media/mckinsey/industries/travel%20transport%20and%20logistics/our%20insights/how%20customer%20demands%20are%20reshaping%20last%20mile%20delivery/parcel_delivery_the_future_of_last_mile.ashx [Accessed 6 Nov. 2019].</w:t>
-      </w:r>
-    </w:p>
-    <w:p>
-      <w:pPr>
-        <w:spacing w:line="360" w:lineRule="auto"/>
-        <w:rPr>
-          <w:rFonts w:cstheme="minorHAnsi"/>
-        </w:rPr>
-      </w:pPr>
-      <w:proofErr w:type="spellStart"/>
-      <w:r>
-        <w:rPr>
-          <w:rFonts w:cstheme="minorHAnsi"/>
-        </w:rPr>
-        <w:t>Nosrati</w:t>
-      </w:r>
-      <w:proofErr w:type="spellEnd"/>
-      <w:r>
-        <w:rPr>
-          <w:rFonts w:cstheme="minorHAnsi"/>
-        </w:rPr>
-        <w:t xml:space="preserve">, M., Karimi, R. and </w:t>
-      </w:r>
-      <w:proofErr w:type="spellStart"/>
-      <w:r>
-        <w:rPr>
-          <w:rFonts w:cstheme="minorHAnsi"/>
-        </w:rPr>
-        <w:t>Hasanvand</w:t>
-      </w:r>
-      <w:proofErr w:type="spellEnd"/>
-      <w:r>
-        <w:rPr>
-          <w:rFonts w:cstheme="minorHAnsi"/>
-        </w:rPr>
-        <w:t>, H. (2012). Investigation of the * (Star) Search Algorithms: Characteristics, Methods and Approaches. World Applied Programming, p.251.</w:t>
-      </w:r>
-    </w:p>
-    <w:p>
-      <w:pPr>
-        <w:spacing w:line="360" w:lineRule="auto"/>
-        <w:rPr>
-          <w:rFonts w:cstheme="minorHAnsi"/>
-        </w:rPr>
-      </w:pPr>
-      <w:proofErr w:type="spellStart"/>
-      <w:r>
-        <w:rPr>
-          <w:rFonts w:cstheme="minorHAnsi"/>
-        </w:rPr>
-        <w:t>Saiyed</w:t>
-      </w:r>
-      <w:proofErr w:type="spellEnd"/>
-      <w:r>
-        <w:rPr>
-          <w:rFonts w:cstheme="minorHAnsi"/>
-        </w:rPr>
-        <w:t>, A. (2012). The Traveling Salesman Problem. p.2.</w:t>
+        <w:t>McKinsey &amp; Company (2016). Parcel delivery. The future of of last mile. [online] pp.9-9. Available at: https://www.mckinsey.com/~/media/mckinsey/industries/travel%20transport%20and%20logistics/our%20insights/how%20customer%20demands%20are%20reshaping%20last%20mile%20delivery/parcel_delivery_the_future_of_last_mile.ashx [Accessed 6 Nov. 2019].</w:t>
+      </w:r>
+    </w:p>
+    <w:p>
+      <w:pPr>
+        <w:spacing w:line="360" w:lineRule="auto"/>
+        <w:rPr>
+          <w:rFonts w:cstheme="minorHAnsi"/>
+        </w:rPr>
+      </w:pPr>
+      <w:r>
+        <w:rPr>
+          <w:rFonts w:cstheme="minorHAnsi"/>
+        </w:rPr>
+        <w:t>Nosrati, M., Karimi, R. and Hasanvand, H. (2012). Investigation of the * (Star) Search Algorithms: Characteristics, Methods and Approaches. World Applied Programming, p.251.</w:t>
+      </w:r>
+    </w:p>
+    <w:p>
+      <w:pPr>
+        <w:spacing w:line="360" w:lineRule="auto"/>
+        <w:rPr>
+          <w:rFonts w:cstheme="minorHAnsi"/>
+        </w:rPr>
+      </w:pPr>
+      <w:r>
+        <w:rPr>
+          <w:rFonts w:cstheme="minorHAnsi"/>
+        </w:rPr>
+        <w:t>Saiyed, A. (2012). The Traveling Salesman Problem. p.2.</w:t>
       </w:r>
     </w:p>
     <w:p>
@@ -2976,6 +2582,184 @@
         </w:rPr>
         <w:t>Wilke, J. (2019). A drone program taking flight. [online] US Day One Blog. Available at: https://blog.aboutamazon.com/transportation/a-drone-program-taking-flight [Accessed 6 Nov. 2019].</w:t>
       </w:r>
+    </w:p>
+    <w:p>
+      <w:pPr>
+        <w:spacing w:line="360" w:lineRule="auto"/>
+        <w:rPr>
+          <w:rFonts w:cstheme="minorHAnsi"/>
+        </w:rPr>
+      </w:pPr>
+    </w:p>
+    <w:p>
+      <w:pPr>
+        <w:spacing w:line="360" w:lineRule="auto"/>
+        <w:rPr>
+          <w:rFonts w:cstheme="minorHAnsi"/>
+        </w:rPr>
+      </w:pPr>
+      <w:r>
+        <w:rPr>
+          <w:rFonts w:cstheme="minorHAnsi"/>
+        </w:rPr>
+        <w:t>Figures</w:t>
+      </w:r>
+    </w:p>
+    <w:p>
+      <w:pPr>
+        <w:spacing w:line="360" w:lineRule="auto"/>
+      </w:pPr>
+      <w:r>
+        <w:rPr>
+          <w:rFonts w:cstheme="minorHAnsi"/>
+        </w:rPr>
+        <w:t xml:space="preserve">Fig 1 - </w:t>
+      </w:r>
+      <w:r>
+        <w:rPr>
+          <w:rFonts w:cstheme="minorHAnsi"/>
+        </w:rPr>
+        <w:t xml:space="preserve">Amazon </w:t>
+      </w:r>
+      <w:hyperlink r:id="rId15" w:history="1">
+        <w:r>
+          <w:rPr>
+            <w:rStyle w:val="Hyperlink"/>
+          </w:rPr>
+          <w:t>https://www.amazon.com/Amazon-Prime-Air/b?ie=UTF8&amp;node=8037720011</w:t>
+        </w:r>
+      </w:hyperlink>
+    </w:p>
+    <w:p>
+      <w:pPr>
+        <w:spacing w:line="360" w:lineRule="auto"/>
+        <w:rPr>
+          <w:rFonts w:cstheme="minorHAnsi"/>
+        </w:rPr>
+      </w:pPr>
+      <w:r>
+        <w:t xml:space="preserve">Fig 2 - </w:t>
+      </w:r>
+      <w:r>
+        <w:rPr>
+          <w:rFonts w:cstheme="minorHAnsi"/>
+        </w:rPr>
+        <w:t>Keeney, T. (2015). Drone Delivery: How Can Amazon Charge $1 for Drone Delivery?. [online] ARK Investment Management. Available at: https://ark-invest.com/research/drone-delivery-amazon [Accessed 6 Nov. 2019].</w:t>
+      </w:r>
+    </w:p>
+    <w:p>
+      <w:pPr>
+        <w:spacing w:line="360" w:lineRule="auto"/>
+      </w:pPr>
+      <w:r>
+        <w:rPr>
+          <w:rFonts w:cstheme="minorHAnsi"/>
+        </w:rPr>
+        <w:t xml:space="preserve">Fig 3 – Essaycorp </w:t>
+      </w:r>
+      <w:hyperlink r:id="rId16" w:history="1">
+        <w:r>
+          <w:rPr>
+            <w:rStyle w:val="Hyperlink"/>
+          </w:rPr>
+          <w:t>https://blog.essaycorp.com/travelling-salesman-problem/</w:t>
+        </w:r>
+      </w:hyperlink>
+    </w:p>
+    <w:p>
+      <w:pPr>
+        <w:spacing w:line="360" w:lineRule="auto"/>
+      </w:pPr>
+      <w:r>
+        <w:t xml:space="preserve">Fig 4 – Geeksforgeeks  </w:t>
+      </w:r>
+      <w:hyperlink r:id="rId17" w:history="1">
+        <w:r>
+          <w:rPr>
+            <w:rStyle w:val="Hyperlink"/>
+          </w:rPr>
+          <w:t>https://www.geeksforgeeks.org/introduction-hill-climbing-artificial-intelligence/</w:t>
+        </w:r>
+      </w:hyperlink>
+    </w:p>
+    <w:p>
+      <w:pPr>
+        <w:spacing w:line="360" w:lineRule="auto"/>
+      </w:pPr>
+      <w:r>
+        <w:t xml:space="preserve">Fig 5 </w:t>
+      </w:r>
+      <w:r>
+        <w:t>–</w:t>
+      </w:r>
+      <w:r>
+        <w:t xml:space="preserve"> </w:t>
+      </w:r>
+      <w:r>
+        <w:t xml:space="preserve">ApacheIgnite </w:t>
+      </w:r>
+      <w:hyperlink r:id="rId18" w:history="1">
+        <w:r>
+          <w:rPr>
+            <w:rStyle w:val="Hyperlink"/>
+          </w:rPr>
+          <w:t>https://apacheignite.readme.io/docs/genetic-algorithms</w:t>
+        </w:r>
+      </w:hyperlink>
+    </w:p>
+    <w:p>
+      <w:pPr>
+        <w:spacing w:line="360" w:lineRule="auto"/>
+      </w:pPr>
+      <w:r>
+        <w:rPr>
+          <w:rFonts w:cstheme="minorHAnsi"/>
+        </w:rPr>
+        <w:t xml:space="preserve">Fig 6 – Mubaris </w:t>
+      </w:r>
+      <w:hyperlink r:id="rId19" w:history="1">
+        <w:r>
+          <w:rPr>
+            <w:rStyle w:val="Hyperlink"/>
+          </w:rPr>
+          <w:t>https://mubaris.com/posts/kmeans-clustering/</w:t>
+        </w:r>
+      </w:hyperlink>
+    </w:p>
+    <w:p>
+      <w:pPr>
+        <w:spacing w:line="360" w:lineRule="auto"/>
+      </w:pPr>
+      <w:r>
+        <w:t xml:space="preserve">Fig 7 – Oreilly </w:t>
+      </w:r>
+      <w:hyperlink r:id="rId20" w:history="1">
+        <w:r>
+          <w:rPr>
+            <w:rStyle w:val="Hyperlink"/>
+          </w:rPr>
+          <w:t>https://www.oreilly.com/library/view/machine-learning-for/9781786469878/a01f88c8-59a6-4ba4-9c3d-f00b8f309b70.xhtml</w:t>
+        </w:r>
+      </w:hyperlink>
+    </w:p>
+    <w:p>
+      <w:pPr>
+        <w:spacing w:line="360" w:lineRule="auto"/>
+        <w:rPr>
+          <w:rFonts w:cstheme="minorHAnsi"/>
+        </w:rPr>
+      </w:pPr>
+      <w:r>
+        <w:t xml:space="preserve">Fig 8 – Geeksforgeeks </w:t>
+      </w:r>
+      <w:hyperlink r:id="rId21" w:history="1">
+        <w:r>
+          <w:rPr>
+            <w:rStyle w:val="Hyperlink"/>
+          </w:rPr>
+          <w:t>https://www.geeksforgeeks.org/affinity-propagation-in-ml-to-find-the-number-of-clusters/</w:t>
+        </w:r>
+      </w:hyperlink>
     </w:p>
     <w:sectPr>
       <w:pgSz w:w="11906" w:h="16838"/>
@@ -2987,6 +2771,56 @@
 </w:document>
 </file>
 
+<file path=word/endnotes.xml><?xml version="1.0" encoding="utf-8"?>
+<w:endnotes xmlns:wpc="http://schemas.microsoft.com/office/word/2010/wordprocessingCanvas" xmlns:cx="http://schemas.microsoft.com/office/drawing/2014/chartex" xmlns:cx1="http://schemas.microsoft.com/office/drawing/2015/9/8/chartex" xmlns:cx2="http://schemas.microsoft.com/office/drawing/2015/10/21/chartex" xmlns:cx3="http://schemas.microsoft.com/office/drawing/2016/5/9/chartex" xmlns:cx4="http://schemas.microsoft.com/office/drawing/2016/5/10/chartex" xmlns:cx5="http://schemas.microsoft.com/office/drawing/2016/5/11/chartex" xmlns:cx6="http://schemas.microsoft.com/office/drawing/2016/5/12/chartex" xmlns:cx7="http://schemas.microsoft.com/office/drawing/2016/5/13/chartex" xmlns:cx8="http://schemas.microsoft.com/office/drawing/2016/5/14/chartex" xmlns:mc="http://schemas.openxmlformats.org/markup-compatibility/2006" xmlns:aink="http://schemas.microsoft.com/office/drawing/2016/ink" xmlns:am3d="http://schemas.microsoft.com/office/drawing/2017/model3d" xmlns:o="urn:schemas-microsoft-com:office:office" xmlns:r="http://schemas.openxmlformats.org/officeDocument/2006/relationships" xmlns:m="http://schemas.openxmlformats.org/officeDocument/2006/math" xmlns:v="urn:schemas-microsoft-com:vml" xmlns:wp14="http://schemas.microsoft.com/office/word/2010/wordprocessingDrawing" xmlns:wp="http://schemas.openxmlformats.org/drawingml/2006/wordprocessingDrawing" xmlns:w10="urn:schemas-microsoft-com:office:word" xmlns:w="http://schemas.openxmlformats.org/wordprocessingml/2006/main" xmlns:w14="http://schemas.microsoft.com/office/word/2010/wordml" xmlns:w15="http://schemas.microsoft.com/office/word/2012/wordml" xmlns:w16cid="http://schemas.microsoft.com/office/word/2016/wordml/cid" xmlns:w16se="http://schemas.microsoft.com/office/word/2015/wordml/symex" xmlns:wpg="http://schemas.microsoft.com/office/word/2010/wordprocessingGroup" xmlns:wpi="http://schemas.microsoft.com/office/word/2010/wordprocessingInk" xmlns:wne="http://schemas.microsoft.com/office/word/2006/wordml" xmlns:wps="http://schemas.microsoft.com/office/word/2010/wordprocessingShape" mc:Ignorable="w14 w15 w16se w16cid wp14">
+  <w:endnote w:type="separator" w:id="-1">
+    <w:p>
+      <w:pPr>
+        <w:spacing w:after="0" w:line="240" w:lineRule="auto"/>
+      </w:pPr>
+      <w:r>
+        <w:separator/>
+      </w:r>
+    </w:p>
+  </w:endnote>
+  <w:endnote w:type="continuationSeparator" w:id="0">
+    <w:p>
+      <w:pPr>
+        <w:spacing w:after="0" w:line="240" w:lineRule="auto"/>
+      </w:pPr>
+      <w:r>
+        <w:continuationSeparator/>
+      </w:r>
+    </w:p>
+  </w:endnote>
+</w:endnotes>
+</file>
+
+<file path=word/footnotes.xml><?xml version="1.0" encoding="utf-8"?>
+<w:footnotes xmlns:wpc="http://schemas.microsoft.com/office/word/2010/wordprocessingCanvas" xmlns:cx="http://schemas.microsoft.com/office/drawing/2014/chartex" xmlns:cx1="http://schemas.microsoft.com/office/drawing/2015/9/8/chartex" xmlns:cx2="http://schemas.microsoft.com/office/drawing/2015/10/21/chartex" xmlns:cx3="http://schemas.microsoft.com/office/drawing/2016/5/9/chartex" xmlns:cx4="http://schemas.microsoft.com/office/drawing/2016/5/10/chartex" xmlns:cx5="http://schemas.microsoft.com/office/drawing/2016/5/11/chartex" xmlns:cx6="http://schemas.microsoft.com/office/drawing/2016/5/12/chartex" xmlns:cx7="http://schemas.microsoft.com/office/drawing/2016/5/13/chartex" xmlns:cx8="http://schemas.microsoft.com/office/drawing/2016/5/14/chartex" xmlns:mc="http://schemas.openxmlformats.org/markup-compatibility/2006" xmlns:aink="http://schemas.microsoft.com/office/drawing/2016/ink" xmlns:am3d="http://schemas.microsoft.com/office/drawing/2017/model3d" xmlns:o="urn:schemas-microsoft-com:office:office" xmlns:r="http://schemas.openxmlformats.org/officeDocument/2006/relationships" xmlns:m="http://schemas.openxmlformats.org/officeDocument/2006/math" xmlns:v="urn:schemas-microsoft-com:vml" xmlns:wp14="http://schemas.microsoft.com/office/word/2010/wordprocessingDrawing" xmlns:wp="http://schemas.openxmlformats.org/drawingml/2006/wordprocessingDrawing" xmlns:w10="urn:schemas-microsoft-com:office:word" xmlns:w="http://schemas.openxmlformats.org/wordprocessingml/2006/main" xmlns:w14="http://schemas.microsoft.com/office/word/2010/wordml" xmlns:w15="http://schemas.microsoft.com/office/word/2012/wordml" xmlns:w16cid="http://schemas.microsoft.com/office/word/2016/wordml/cid" xmlns:w16se="http://schemas.microsoft.com/office/word/2015/wordml/symex" xmlns:wpg="http://schemas.microsoft.com/office/word/2010/wordprocessingGroup" xmlns:wpi="http://schemas.microsoft.com/office/word/2010/wordprocessingInk" xmlns:wne="http://schemas.microsoft.com/office/word/2006/wordml" xmlns:wps="http://schemas.microsoft.com/office/word/2010/wordprocessingShape" mc:Ignorable="w14 w15 w16se w16cid wp14">
+  <w:footnote w:type="separator" w:id="-1">
+    <w:p>
+      <w:pPr>
+        <w:spacing w:after="0" w:line="240" w:lineRule="auto"/>
+      </w:pPr>
+      <w:r>
+        <w:separator/>
+      </w:r>
+    </w:p>
+  </w:footnote>
+  <w:footnote w:type="continuationSeparator" w:id="0">
+    <w:p>
+      <w:pPr>
+        <w:spacing w:after="0" w:line="240" w:lineRule="auto"/>
+      </w:pPr>
+      <w:r>
+        <w:continuationSeparator/>
+      </w:r>
+    </w:p>
+  </w:footnote>
+</w:footnotes>
+</file>
+
 <file path=word/numbering.xml><?xml version="1.0" encoding="utf-8"?>
 <w:numbering xmlns:wpc="http://schemas.microsoft.com/office/word/2010/wordprocessingCanvas" xmlns:cx="http://schemas.microsoft.com/office/drawing/2014/chartex" xmlns:cx1="http://schemas.microsoft.com/office/drawing/2015/9/8/chartex" xmlns:cx2="http://schemas.microsoft.com/office/drawing/2015/10/21/chartex" xmlns:cx3="http://schemas.microsoft.com/office/drawing/2016/5/9/chartex" xmlns:cx4="http://schemas.microsoft.com/office/drawing/2016/5/10/chartex" xmlns:cx5="http://schemas.microsoft.com/office/drawing/2016/5/11/chartex" xmlns:cx6="http://schemas.microsoft.com/office/drawing/2016/5/12/chartex" xmlns:cx7="http://schemas.microsoft.com/office/drawing/2016/5/13/chartex" xmlns:cx8="http://schemas.microsoft.com/office/drawing/2016/5/14/chartex" xmlns:mc="http://schemas.openxmlformats.org/markup-compatibility/2006" xmlns:aink="http://schemas.microsoft.com/office/drawing/2016/ink" xmlns:am3d="http://schemas.microsoft.com/office/drawing/2017/model3d" xmlns:o="urn:schemas-microsoft-com:office:office" xmlns:r="http://schemas.openxmlformats.org/officeDocument/2006/relationships" xmlns:m="http://schemas.openxmlformats.org/officeDocument/2006/math" xmlns:v="urn:schemas-microsoft-com:vml" xmlns:wp14="http://schemas.microsoft.com/office/word/2010/wordprocessingDrawing" xmlns:wp="http://schemas.openxmlformats.org/drawingml/2006/wordprocessingDrawing" xmlns:w10="urn:schemas-microsoft-com:office:word" xmlns:w="http://schemas.openxmlformats.org/wordprocessingml/2006/main" xmlns:w14="http://schemas.microsoft.com/office/word/2010/wordml" xmlns:w15="http://schemas.microsoft.com/office/word/2012/wordml" xmlns:w16cid="http://schemas.microsoft.com/office/word/2016/wordml/cid" xmlns:w16se="http://schemas.microsoft.com/office/word/2015/wordml/symex" xmlns:wpg="http://schemas.microsoft.com/office/word/2010/wordprocessingGroup" xmlns:wpi="http://schemas.microsoft.com/office/word/2010/wordprocessingInk" xmlns:wne="http://schemas.microsoft.com/office/word/2006/wordml" xmlns:wps="http://schemas.microsoft.com/office/word/2010/wordprocessingShape" mc:Ignorable="w14 w15 w16se w16cid wp14">
   <w:abstractNum w:abstractNumId="0" w15:restartNumberingAfterBreak="0">
@@ -3338,7 +3172,7 @@
     </w:lvl>
   </w:abstractNum>
   <w:abstractNum w:abstractNumId="3" w15:restartNumberingAfterBreak="0">
-    <w:nsid w:val="7D9A4D8A"/>
+    <w:nsid w:val="6D7874A4"/>
     <w:multiLevelType w:val="multilevel"/>
     <w:tmpl w:val="08090025"/>
     <w:lvl w:ilvl="0">
@@ -3433,6 +3267,92 @@
     </w:lvl>
   </w:abstractNum>
   <w:abstractNum w:abstractNumId="4" w15:restartNumberingAfterBreak="0">
+    <w:nsid w:val="7D9A4D8A"/>
+    <w:multiLevelType w:val="multilevel"/>
+    <w:tmpl w:val="A67A33CA"/>
+    <w:lvl w:ilvl="0">
+      <w:start w:val="1"/>
+      <w:numFmt w:val="decimal"/>
+      <w:lvlText w:val="%1"/>
+      <w:lvlJc w:val="left"/>
+      <w:pPr>
+        <w:ind w:left="432" w:hanging="432"/>
+      </w:pPr>
+    </w:lvl>
+    <w:lvl w:ilvl="1">
+      <w:start w:val="1"/>
+      <w:numFmt w:val="decimal"/>
+      <w:lvlText w:val="%1.%2"/>
+      <w:lvlJc w:val="left"/>
+      <w:pPr>
+        <w:ind w:left="576" w:hanging="576"/>
+      </w:pPr>
+    </w:lvl>
+    <w:lvl w:ilvl="2">
+      <w:start w:val="1"/>
+      <w:numFmt w:val="decimal"/>
+      <w:lvlText w:val="%1.%2.%3"/>
+      <w:lvlJc w:val="left"/>
+      <w:pPr>
+        <w:ind w:left="720" w:hanging="720"/>
+      </w:pPr>
+    </w:lvl>
+    <w:lvl w:ilvl="3">
+      <w:start w:val="1"/>
+      <w:numFmt w:val="decimal"/>
+      <w:lvlText w:val="%1.%2.%3.%4"/>
+      <w:lvlJc w:val="left"/>
+      <w:pPr>
+        <w:ind w:left="864" w:hanging="864"/>
+      </w:pPr>
+    </w:lvl>
+    <w:lvl w:ilvl="4">
+      <w:start w:val="1"/>
+      <w:numFmt w:val="decimal"/>
+      <w:lvlText w:val="%1.%2.%3.%4.%5"/>
+      <w:lvlJc w:val="left"/>
+      <w:pPr>
+        <w:ind w:left="1008" w:hanging="1008"/>
+      </w:pPr>
+    </w:lvl>
+    <w:lvl w:ilvl="5">
+      <w:start w:val="1"/>
+      <w:numFmt w:val="decimal"/>
+      <w:lvlText w:val="%1.%2.%3.%4.%5.%6"/>
+      <w:lvlJc w:val="left"/>
+      <w:pPr>
+        <w:ind w:left="1152" w:hanging="1152"/>
+      </w:pPr>
+    </w:lvl>
+    <w:lvl w:ilvl="6">
+      <w:start w:val="1"/>
+      <w:numFmt w:val="decimal"/>
+      <w:lvlText w:val="%1.%2.%3.%4.%5.%6.%7"/>
+      <w:lvlJc w:val="left"/>
+      <w:pPr>
+        <w:ind w:left="1296" w:hanging="1296"/>
+      </w:pPr>
+    </w:lvl>
+    <w:lvl w:ilvl="7">
+      <w:start w:val="1"/>
+      <w:numFmt w:val="decimal"/>
+      <w:lvlText w:val="%1.%2.%3.%4.%5.%6.%7.%8"/>
+      <w:lvlJc w:val="left"/>
+      <w:pPr>
+        <w:ind w:left="1440" w:hanging="1440"/>
+      </w:pPr>
+    </w:lvl>
+    <w:lvl w:ilvl="8">
+      <w:start w:val="1"/>
+      <w:numFmt w:val="decimal"/>
+      <w:lvlText w:val="%1.%2.%3.%4.%5.%6.%7.%8.%9"/>
+      <w:lvlJc w:val="left"/>
+      <w:pPr>
+        <w:ind w:left="1584" w:hanging="1584"/>
+      </w:pPr>
+    </w:lvl>
+  </w:abstractNum>
+  <w:abstractNum w:abstractNumId="5" w15:restartNumberingAfterBreak="0">
     <w:nsid w:val="7FBC2D11"/>
     <w:multiLevelType w:val="multilevel"/>
     <w:tmpl w:val="1D7A5116"/>
@@ -3585,16 +3505,19 @@
     <w:abstractNumId w:val="2"/>
   </w:num>
   <w:num w:numId="2">
-    <w:abstractNumId w:val="3"/>
+    <w:abstractNumId w:val="4"/>
   </w:num>
   <w:num w:numId="3">
-    <w:abstractNumId w:val="4"/>
+    <w:abstractNumId w:val="5"/>
   </w:num>
   <w:num w:numId="4">
     <w:abstractNumId w:val="0"/>
   </w:num>
   <w:num w:numId="5">
     <w:abstractNumId w:val="1"/>
+  </w:num>
+  <w:num w:numId="6">
+    <w:abstractNumId w:val="3"/>
   </w:num>
 </w:numbering>
 </file>
@@ -4012,7 +3935,7 @@
       <w:keepNext/>
       <w:keepLines/>
       <w:numPr>
-        <w:numId w:val="2"/>
+        <w:numId w:val="6"/>
       </w:numPr>
       <w:spacing w:before="240" w:after="0"/>
       <w:outlineLvl w:val="0"/>
@@ -4038,7 +3961,7 @@
       <w:keepLines/>
       <w:numPr>
         <w:ilvl w:val="1"/>
-        <w:numId w:val="2"/>
+        <w:numId w:val="6"/>
       </w:numPr>
       <w:spacing w:before="40" w:after="0"/>
       <w:outlineLvl w:val="1"/>
@@ -4064,7 +3987,7 @@
       <w:keepLines/>
       <w:numPr>
         <w:ilvl w:val="2"/>
-        <w:numId w:val="2"/>
+        <w:numId w:val="6"/>
       </w:numPr>
       <w:spacing w:before="40" w:after="0"/>
       <w:outlineLvl w:val="2"/>
@@ -4091,7 +4014,7 @@
       <w:keepLines/>
       <w:numPr>
         <w:ilvl w:val="3"/>
-        <w:numId w:val="2"/>
+        <w:numId w:val="6"/>
       </w:numPr>
       <w:spacing w:before="40" w:after="0"/>
       <w:outlineLvl w:val="3"/>
@@ -4118,7 +4041,7 @@
       <w:keepLines/>
       <w:numPr>
         <w:ilvl w:val="4"/>
-        <w:numId w:val="2"/>
+        <w:numId w:val="6"/>
       </w:numPr>
       <w:spacing w:before="40" w:after="0"/>
       <w:outlineLvl w:val="4"/>
@@ -4143,7 +4066,7 @@
       <w:keepLines/>
       <w:numPr>
         <w:ilvl w:val="5"/>
-        <w:numId w:val="2"/>
+        <w:numId w:val="6"/>
       </w:numPr>
       <w:spacing w:before="40" w:after="0"/>
       <w:outlineLvl w:val="5"/>
@@ -4168,7 +4091,7 @@
       <w:keepLines/>
       <w:numPr>
         <w:ilvl w:val="6"/>
-        <w:numId w:val="2"/>
+        <w:numId w:val="6"/>
       </w:numPr>
       <w:spacing w:before="40" w:after="0"/>
       <w:outlineLvl w:val="6"/>
@@ -4195,7 +4118,7 @@
       <w:keepLines/>
       <w:numPr>
         <w:ilvl w:val="7"/>
-        <w:numId w:val="2"/>
+        <w:numId w:val="6"/>
       </w:numPr>
       <w:spacing w:before="40" w:after="0"/>
       <w:outlineLvl w:val="7"/>
@@ -4222,7 +4145,7 @@
       <w:keepLines/>
       <w:numPr>
         <w:ilvl w:val="8"/>
-        <w:numId w:val="2"/>
+        <w:numId w:val="6"/>
       </w:numPr>
       <w:spacing w:before="40" w:after="0"/>
       <w:outlineLvl w:val="8"/>
@@ -4394,6 +4317,62 @@
       <w:ind w:left="720"/>
       <w:contextualSpacing/>
     </w:pPr>
+  </w:style>
+  <w:style w:type="character" w:styleId="Hyperlink">
+    <w:name w:val="Hyperlink"/>
+    <w:basedOn w:val="DefaultParagraphFont"/>
+    <w:uiPriority w:val="99"/>
+    <w:semiHidden/>
+    <w:unhideWhenUsed/>
+    <w:rsid w:val="0046284A"/>
+    <w:rPr>
+      <w:color w:val="0000FF"/>
+      <w:u w:val="single"/>
+    </w:rPr>
+  </w:style>
+  <w:style w:type="paragraph" w:styleId="Header">
+    <w:name w:val="header"/>
+    <w:basedOn w:val="Normal"/>
+    <w:link w:val="HeaderChar"/>
+    <w:uiPriority w:val="99"/>
+    <w:unhideWhenUsed/>
+    <w:rsid w:val="007F4052"/>
+    <w:pPr>
+      <w:tabs>
+        <w:tab w:val="center" w:pos="4513"/>
+        <w:tab w:val="right" w:pos="9026"/>
+      </w:tabs>
+      <w:spacing w:after="0" w:line="240" w:lineRule="auto"/>
+    </w:pPr>
+  </w:style>
+  <w:style w:type="character" w:customStyle="1" w:styleId="HeaderChar">
+    <w:name w:val="Header Char"/>
+    <w:basedOn w:val="DefaultParagraphFont"/>
+    <w:link w:val="Header"/>
+    <w:uiPriority w:val="99"/>
+    <w:rsid w:val="007F4052"/>
+  </w:style>
+  <w:style w:type="paragraph" w:styleId="Footer">
+    <w:name w:val="footer"/>
+    <w:basedOn w:val="Normal"/>
+    <w:link w:val="FooterChar"/>
+    <w:uiPriority w:val="99"/>
+    <w:unhideWhenUsed/>
+    <w:rsid w:val="007F4052"/>
+    <w:pPr>
+      <w:tabs>
+        <w:tab w:val="center" w:pos="4513"/>
+        <w:tab w:val="right" w:pos="9026"/>
+      </w:tabs>
+      <w:spacing w:after="0" w:line="240" w:lineRule="auto"/>
+    </w:pPr>
+  </w:style>
+  <w:style w:type="character" w:customStyle="1" w:styleId="FooterChar">
+    <w:name w:val="Footer Char"/>
+    <w:basedOn w:val="DefaultParagraphFont"/>
+    <w:link w:val="Footer"/>
+    <w:uiPriority w:val="99"/>
+    <w:rsid w:val="007F4052"/>
   </w:style>
 </w:styles>
 </file>

</xml_diff>